<commit_message>
updates on contact and login form
</commit_message>
<xml_diff>
--- a/Html_&_Css_Assignment_Bishal.docx
+++ b/Html_&_Css_Assignment_Bishal.docx
@@ -995,7 +995,21 @@
         <w:rPr>
           <w:rFonts w:ascii="Times New Roman" w:hAnsi="Times New Roman" w:cs="Times New Roman"/>
         </w:rPr>
-        <w:t xml:space="preserve">navigation bar through out the website </w:t>
+        <w:t xml:space="preserve">navigation bar </w:t>
+      </w:r>
+      <w:proofErr w:type="spellStart"/>
+      <w:r>
+        <w:rPr>
+          <w:rFonts w:ascii="Times New Roman" w:hAnsi="Times New Roman" w:cs="Times New Roman"/>
+        </w:rPr>
+        <w:t>through out</w:t>
+      </w:r>
+      <w:proofErr w:type="spellEnd"/>
+      <w:r>
+        <w:rPr>
+          <w:rFonts w:ascii="Times New Roman" w:hAnsi="Times New Roman" w:cs="Times New Roman"/>
+        </w:rPr>
+        <w:t xml:space="preserve"> the website </w:t>
       </w:r>
     </w:p>
     <w:p>
@@ -1465,25 +1479,7 @@
             <w:sz w:val="24"/>
             <w:szCs w:val="24"/>
           </w:rPr>
-          <w:t>https://www.fig</w:t>
-        </w:r>
-        <w:r>
-          <w:rPr>
-            <w:rStyle w:val="Hyperlink"/>
-            <w:rFonts w:ascii="Times New Roman" w:hAnsi="Times New Roman" w:cs="Times New Roman"/>
-            <w:sz w:val="24"/>
-            <w:szCs w:val="24"/>
-          </w:rPr>
-          <w:t>m</w:t>
-        </w:r>
-        <w:r>
-          <w:rPr>
-            <w:rStyle w:val="Hyperlink"/>
-            <w:rFonts w:ascii="Times New Roman" w:hAnsi="Times New Roman" w:cs="Times New Roman"/>
-            <w:sz w:val="24"/>
-            <w:szCs w:val="24"/>
-          </w:rPr>
-          <w:t>a.com/file/4CBpGDxFcW4qbx9nSzXtSy/html%26cssAssignment?node-id=0%3A1</w:t>
+          <w:t>https://www.figma.com/file/4CBpGDxFcW4qbx9nSzXtSy/html%26cssAssignment?node-id=0%3A1</w:t>
         </w:r>
       </w:hyperlink>
     </w:p>
@@ -1493,24 +1489,6 @@
       </w:pPr>
       <w:r>
         <w:t>Website Publishing Link:</w:t>
-      </w:r>
-    </w:p>
-    <w:p>
-      <w:pPr>
-        <w:spacing w:line="360" w:lineRule="auto"/>
-        <w:rPr>
-          <w:rFonts w:ascii="Times New Roman" w:hAnsi="Times New Roman" w:cs="Times New Roman"/>
-          <w:sz w:val="24"/>
-          <w:szCs w:val="24"/>
-        </w:rPr>
-      </w:pPr>
-      <w:r>
-        <w:rPr>
-          <w:rFonts w:ascii="Times New Roman" w:hAnsi="Times New Roman" w:cs="Times New Roman"/>
-          <w:sz w:val="24"/>
-          <w:szCs w:val="24"/>
-        </w:rPr>
-        <w:t>www.github.com/sdfasdf</w:t>
       </w:r>
     </w:p>
     <w:p>
@@ -1525,6 +1503,18 @@
           <w:rFonts w:ascii="Times New Roman" w:hAnsi="Times New Roman" w:cs="Times New Roman"/>
         </w:rPr>
       </w:pPr>
+      <w:hyperlink r:id="rId25" w:history="1">
+        <w:r>
+          <w:rPr>
+            <w:rStyle w:val="Hyperlink"/>
+            <w:rFonts w:ascii="Segoe UI" w:hAnsi="Segoe UI" w:cs="Segoe UI"/>
+            <w:sz w:val="21"/>
+            <w:szCs w:val="21"/>
+            <w:shd w:val="clear" w:color="auto" w:fill="FFFFFF"/>
+          </w:rPr>
+          <w:t>https://bishalrai.github.io/HtmlCss_Assignment_Bishal/</w:t>
+        </w:r>
+      </w:hyperlink>
     </w:p>
     <w:sectPr>
       <w:pgSz w:w="12240" w:h="15840"/>

</xml_diff>